<commit_message>
Nguyễn Thế Phú - 10 - Update lại bảng phân công công việc tuần từ 22/4 -> 31/4
</commit_message>
<xml_diff>
--- a/10. Other(add-on)/Phan cong tuan 22_4.docx
+++ b/10. Other(add-on)/Phan cong tuan 22_4.docx
@@ -4,81 +4,111 @@
   <w:body>
     <w:p>
       <w:pPr>
+        <w:jc w:val="center"/>
+        <w:rPr>
+          <w:rFonts w:ascii="Times New Roman" w:hAnsi="Times New Roman" w:cs="Times New Roman"/>
+          <w:b/>
+          <w:sz w:val="32"/>
+        </w:rPr>
+      </w:pPr>
+      <w:r>
+        <w:rPr>
+          <w:rFonts w:ascii="Times New Roman" w:hAnsi="Times New Roman" w:cs="Times New Roman"/>
+          <w:b/>
+          <w:sz w:val="32"/>
+        </w:rPr>
+        <w:t>CÔNG VIỆC TUẦN TỪ 22/4 -&gt; 31/4</w:t>
+      </w:r>
+    </w:p>
+    <w:p>
+      <w:pPr>
+        <w:pStyle w:val="ListParagraph"/>
+        <w:numPr>
+          <w:ilvl w:val="0"/>
+          <w:numId w:val="2"/>
+        </w:numPr>
+        <w:rPr>
+          <w:rFonts w:ascii="Times New Roman" w:hAnsi="Times New Roman" w:cs="Times New Roman"/>
+        </w:rPr>
+      </w:pPr>
+      <w:r>
+        <w:rPr>
+          <w:rFonts w:ascii="Times New Roman" w:hAnsi="Times New Roman" w:cs="Times New Roman"/>
+        </w:rPr>
+        <w:t>Chọn và hiện thị bài học. Kịt +  Thế Phú</w:t>
+      </w:r>
+    </w:p>
+    <w:p>
+      <w:pPr>
+        <w:pStyle w:val="ListParagraph"/>
+        <w:numPr>
+          <w:ilvl w:val="0"/>
+          <w:numId w:val="2"/>
+        </w:numPr>
+        <w:rPr>
+          <w:rFonts w:ascii="Times New Roman" w:hAnsi="Times New Roman" w:cs="Times New Roman"/>
+        </w:rPr>
+      </w:pPr>
+      <w:r>
+        <w:rPr>
+          <w:rFonts w:ascii="Times New Roman" w:hAnsi="Times New Roman" w:cs="Times New Roman"/>
+        </w:rPr>
+        <w:t>Sắp xếp lại các bước chứng minh một bài toán( dùng listbox, kéo thả, tự thiết kế data lưu trữ cho phù hợp). 2 bạn nữ nhóm Thu  và Trâm</w:t>
+      </w:r>
+    </w:p>
+    <w:p>
+      <w:pPr>
+        <w:pStyle w:val="ListParagraph"/>
+        <w:numPr>
+          <w:ilvl w:val="0"/>
+          <w:numId w:val="2"/>
+        </w:numPr>
+        <w:rPr>
+          <w:rFonts w:ascii="Times New Roman" w:hAnsi="Times New Roman" w:cs="Times New Roman"/>
+        </w:rPr>
+      </w:pPr>
+      <w:r>
+        <w:rPr>
+          <w:rFonts w:ascii="Times New Roman" w:hAnsi="Times New Roman" w:cs="Times New Roman"/>
+        </w:rPr>
+        <w:t>Thiết kế chức năng đánh trắc nghiệm của chương trình (làm bài kiểm tra, tính thời gian làm, tự thiết kế data lưu trữ cho phù hợp). Quí + banh nữ còn  lại</w:t>
+      </w:r>
+    </w:p>
+    <w:p>
+      <w:pPr>
+        <w:pStyle w:val="ListParagraph"/>
+        <w:numPr>
+          <w:ilvl w:val="0"/>
+          <w:numId w:val="2"/>
+        </w:numPr>
+        <w:rPr>
+          <w:rFonts w:ascii="Times New Roman" w:hAnsi="Times New Roman" w:cs="Times New Roman"/>
+        </w:rPr>
+      </w:pPr>
+      <w:r>
+        <w:rPr>
+          <w:rFonts w:ascii="Times New Roman" w:hAnsi="Times New Roman" w:cs="Times New Roman"/>
+        </w:rPr>
+        <w:t>Hiển thị đề bài lên + điền kết quả. Huy Phúc + Minh Phú</w:t>
+      </w:r>
+    </w:p>
+    <w:p>
+      <w:pPr>
         <w:pStyle w:val="ListParagraph"/>
         <w:numPr>
           <w:ilvl w:val="0"/>
           <w:numId w:val="1"/>
         </w:numPr>
-      </w:pPr>
-      <w:proofErr w:type="spellStart"/>
-      <w:r>
-        <w:t>Viết</w:t>
-      </w:r>
-      <w:proofErr w:type="spellEnd"/>
-      <w:r>
-        <w:t xml:space="preserve"> Long + </w:t>
-      </w:r>
-      <w:proofErr w:type="spellStart"/>
-      <w:r>
-        <w:t>Bá</w:t>
-      </w:r>
-      <w:proofErr w:type="spellEnd"/>
-      <w:r>
-        <w:t xml:space="preserve"> </w:t>
-      </w:r>
-      <w:proofErr w:type="spellStart"/>
-      <w:r>
-        <w:t>Diệu</w:t>
-      </w:r>
-      <w:proofErr w:type="spellEnd"/>
-      <w:r>
-        <w:t xml:space="preserve">: </w:t>
-      </w:r>
-      <w:proofErr w:type="spellStart"/>
-      <w:r>
-        <w:t>Thiết</w:t>
-      </w:r>
-      <w:proofErr w:type="spellEnd"/>
-      <w:r>
-        <w:t xml:space="preserve"> </w:t>
-      </w:r>
-      <w:proofErr w:type="spellStart"/>
-      <w:r>
-        <w:t>kết</w:t>
-      </w:r>
-      <w:proofErr w:type="spellEnd"/>
-      <w:r>
-        <w:t xml:space="preserve"> button + </w:t>
-      </w:r>
-      <w:proofErr w:type="spellStart"/>
-      <w:r>
-        <w:t>tìm</w:t>
-      </w:r>
-      <w:proofErr w:type="spellEnd"/>
-      <w:r>
-        <w:t xml:space="preserve"> </w:t>
-      </w:r>
-      <w:proofErr w:type="spellStart"/>
-      <w:r>
-        <w:t>các</w:t>
-      </w:r>
-      <w:proofErr w:type="spellEnd"/>
-      <w:r>
-        <w:t xml:space="preserve"> </w:t>
-      </w:r>
-      <w:proofErr w:type="spellStart"/>
-      <w:r>
-        <w:t>hình</w:t>
-      </w:r>
-      <w:proofErr w:type="spellEnd"/>
-      <w:r>
-        <w:t xml:space="preserve"> </w:t>
-      </w:r>
-      <w:proofErr w:type="spellStart"/>
-      <w:r>
-        <w:t>nền</w:t>
-      </w:r>
-      <w:proofErr w:type="spellEnd"/>
+        <w:rPr>
+          <w:rFonts w:ascii="Times New Roman" w:hAnsi="Times New Roman" w:cs="Times New Roman"/>
+        </w:rPr>
+      </w:pPr>
+      <w:r>
+        <w:rPr>
+          <w:rFonts w:ascii="Times New Roman" w:hAnsi="Times New Roman" w:cs="Times New Roman"/>
+        </w:rPr>
+        <w:t>Thiết kế profile cho từng user. + cách lưu trừ điểm (). Kiến Minh + Nhiều</w:t>
+      </w:r>
     </w:p>
     <w:p>
       <w:pPr>
@@ -87,46 +117,98 @@
           <w:ilvl w:val="0"/>
           <w:numId w:val="1"/>
         </w:numPr>
-      </w:pPr>
-      <w:proofErr w:type="spellStart"/>
-      <w:r>
-        <w:t>Phú</w:t>
-      </w:r>
-      <w:proofErr w:type="spellEnd"/>
-      <w:r>
+        <w:rPr>
+          <w:rFonts w:ascii="Times New Roman" w:hAnsi="Times New Roman" w:cs="Times New Roman"/>
+        </w:rPr>
+      </w:pPr>
+      <w:r>
+        <w:rPr>
+          <w:rFonts w:ascii="Times New Roman" w:hAnsi="Times New Roman" w:cs="Times New Roman"/>
+        </w:rPr>
+        <w:t>Viết Long + Bá Diệu: Thiết kết button + tìm các hình nền</w:t>
+      </w:r>
+    </w:p>
+    <w:p>
+      <w:pPr>
+        <w:pStyle w:val="ListParagraph"/>
+        <w:numPr>
+          <w:ilvl w:val="0"/>
+          <w:numId w:val="1"/>
+        </w:numPr>
+        <w:rPr>
+          <w:rFonts w:ascii="Times New Roman" w:hAnsi="Times New Roman" w:cs="Times New Roman"/>
+        </w:rPr>
+      </w:pPr>
+      <w:r>
+        <w:rPr>
+          <w:rFonts w:ascii="Times New Roman" w:hAnsi="Times New Roman" w:cs="Times New Roman"/>
+        </w:rPr>
+        <w:t xml:space="preserve">Phú cường + m Trí + : nhập liệu </w:t>
+      </w:r>
+    </w:p>
+    <w:p>
+      <w:pPr>
+        <w:rPr>
+          <w:rFonts w:ascii="Times New Roman" w:hAnsi="Times New Roman" w:cs="Times New Roman"/>
+        </w:rPr>
+      </w:pPr>
+      <w:r>
+        <w:rPr>
+          <w:rFonts w:ascii="Times New Roman" w:hAnsi="Times New Roman" w:cs="Times New Roman"/>
+          <w:b/>
+          <w:color w:val="FF0000"/>
+          <w:sz w:val="28"/>
+          <w:u w:val="single"/>
+        </w:rPr>
+        <w:t>Lưu ý:</w:t>
+      </w:r>
+      <w:r>
+        <w:rPr>
+          <w:rFonts w:ascii="Times New Roman" w:hAnsi="Times New Roman" w:cs="Times New Roman"/>
+          <w:sz w:val="28"/>
+        </w:rPr>
         <w:t xml:space="preserve"> </w:t>
       </w:r>
-      <w:proofErr w:type="spellStart"/>
-      <w:r>
-        <w:t>cường</w:t>
-      </w:r>
-      <w:proofErr w:type="spellEnd"/>
-      <w:r>
-        <w:t xml:space="preserve"> + m </w:t>
-      </w:r>
-      <w:proofErr w:type="spellStart"/>
-      <w:r>
-        <w:t>Trí</w:t>
-      </w:r>
-      <w:proofErr w:type="spellEnd"/>
-      <w:r>
-        <w:t xml:space="preserve"> + : </w:t>
-      </w:r>
-      <w:proofErr w:type="spellStart"/>
-      <w:r>
-        <w:t>nhập</w:t>
-      </w:r>
-      <w:proofErr w:type="spellEnd"/>
-      <w:r>
+      <w:r>
+        <w:rPr>
+          <w:rFonts w:ascii="Times New Roman" w:hAnsi="Times New Roman" w:cs="Times New Roman"/>
+        </w:rPr>
+        <w:t xml:space="preserve">Nhóm chúng ta đã thống nhất là nộp tiến độ làm vào </w:t>
+      </w:r>
+      <w:r>
+        <w:rPr>
+          <w:rFonts w:ascii="Times New Roman" w:hAnsi="Times New Roman" w:cs="Times New Roman"/>
+          <w:b/>
+          <w:sz w:val="26"/>
+        </w:rPr>
+        <w:t>tối chủ nhật</w:t>
+      </w:r>
+      <w:r>
+        <w:rPr>
+          <w:rFonts w:ascii="Times New Roman" w:hAnsi="Times New Roman" w:cs="Times New Roman"/>
+          <w:sz w:val="26"/>
+        </w:rPr>
         <w:t xml:space="preserve"> </w:t>
       </w:r>
-      <w:proofErr w:type="spellStart"/>
-      <w:r>
-        <w:t>liệu</w:t>
-      </w:r>
-      <w:proofErr w:type="spellEnd"/>
-      <w:r>
-        <w:t xml:space="preserve"> </w:t>
+      <w:r>
+        <w:rPr>
+          <w:rFonts w:ascii="Times New Roman" w:hAnsi="Times New Roman" w:cs="Times New Roman"/>
+        </w:rPr>
+        <w:t xml:space="preserve">và bản hoàn chỉnh vào </w:t>
+      </w:r>
+      <w:r>
+        <w:rPr>
+          <w:rFonts w:ascii="Times New Roman" w:hAnsi="Times New Roman" w:cs="Times New Roman"/>
+          <w:b/>
+          <w:sz w:val="24"/>
+        </w:rPr>
+        <w:t>tối thứ 4</w:t>
+      </w:r>
+      <w:r>
+        <w:rPr>
+          <w:rFonts w:ascii="Times New Roman" w:hAnsi="Times New Roman" w:cs="Times New Roman"/>
+        </w:rPr>
+        <w:t>. Chúc các bạn làm tốt.</w:t>
       </w:r>
     </w:p>
     <w:sectPr>
@@ -142,6 +224,118 @@
 <file path=word/numbering.xml><?xml version="1.0" encoding="utf-8"?>
 <w:numbering xmlns:ve="http://schemas.openxmlformats.org/markup-compatibility/2006" xmlns:o="urn:schemas-microsoft-com:office:office" xmlns:r="http://schemas.openxmlformats.org/officeDocument/2006/relationships" xmlns:m="http://schemas.openxmlformats.org/officeDocument/2006/math" xmlns:v="urn:schemas-microsoft-com:vml" xmlns:wp="http://schemas.openxmlformats.org/drawingml/2006/wordprocessingDrawing" xmlns:w10="urn:schemas-microsoft-com:office:word" xmlns:w="http://schemas.openxmlformats.org/wordprocessingml/2006/main" xmlns:wne="http://schemas.microsoft.com/office/word/2006/wordml">
   <w:abstractNum w:abstractNumId="0">
+    <w:nsid w:val="30CE178E"/>
+    <w:multiLevelType w:val="hybridMultilevel"/>
+    <w:tmpl w:val="F1D8898C"/>
+    <w:lvl w:ilvl="0" w:tplc="0AEA040E">
+      <w:numFmt w:val="bullet"/>
+      <w:lvlText w:val="-"/>
+      <w:lvlJc w:val="left"/>
+      <w:pPr>
+        <w:ind w:left="720" w:hanging="360"/>
+      </w:pPr>
+      <w:rPr>
+        <w:rFonts w:ascii="Calibri" w:eastAsiaTheme="minorEastAsia" w:hAnsi="Calibri" w:cs="Calibri" w:hint="default"/>
+      </w:rPr>
+    </w:lvl>
+    <w:lvl w:ilvl="1" w:tplc="04090003" w:tentative="1">
+      <w:start w:val="1"/>
+      <w:numFmt w:val="bullet"/>
+      <w:lvlText w:val="o"/>
+      <w:lvlJc w:val="left"/>
+      <w:pPr>
+        <w:ind w:left="1440" w:hanging="360"/>
+      </w:pPr>
+      <w:rPr>
+        <w:rFonts w:ascii="Courier New" w:hAnsi="Courier New" w:cs="Courier New" w:hint="default"/>
+      </w:rPr>
+    </w:lvl>
+    <w:lvl w:ilvl="2" w:tplc="04090005" w:tentative="1">
+      <w:start w:val="1"/>
+      <w:numFmt w:val="bullet"/>
+      <w:lvlText w:val=""/>
+      <w:lvlJc w:val="left"/>
+      <w:pPr>
+        <w:ind w:left="2160" w:hanging="360"/>
+      </w:pPr>
+      <w:rPr>
+        <w:rFonts w:ascii="Wingdings" w:hAnsi="Wingdings" w:hint="default"/>
+      </w:rPr>
+    </w:lvl>
+    <w:lvl w:ilvl="3" w:tplc="04090001" w:tentative="1">
+      <w:start w:val="1"/>
+      <w:numFmt w:val="bullet"/>
+      <w:lvlText w:val=""/>
+      <w:lvlJc w:val="left"/>
+      <w:pPr>
+        <w:ind w:left="2880" w:hanging="360"/>
+      </w:pPr>
+      <w:rPr>
+        <w:rFonts w:ascii="Symbol" w:hAnsi="Symbol" w:hint="default"/>
+      </w:rPr>
+    </w:lvl>
+    <w:lvl w:ilvl="4" w:tplc="04090003" w:tentative="1">
+      <w:start w:val="1"/>
+      <w:numFmt w:val="bullet"/>
+      <w:lvlText w:val="o"/>
+      <w:lvlJc w:val="left"/>
+      <w:pPr>
+        <w:ind w:left="3600" w:hanging="360"/>
+      </w:pPr>
+      <w:rPr>
+        <w:rFonts w:ascii="Courier New" w:hAnsi="Courier New" w:cs="Courier New" w:hint="default"/>
+      </w:rPr>
+    </w:lvl>
+    <w:lvl w:ilvl="5" w:tplc="04090005" w:tentative="1">
+      <w:start w:val="1"/>
+      <w:numFmt w:val="bullet"/>
+      <w:lvlText w:val=""/>
+      <w:lvlJc w:val="left"/>
+      <w:pPr>
+        <w:ind w:left="4320" w:hanging="360"/>
+      </w:pPr>
+      <w:rPr>
+        <w:rFonts w:ascii="Wingdings" w:hAnsi="Wingdings" w:hint="default"/>
+      </w:rPr>
+    </w:lvl>
+    <w:lvl w:ilvl="6" w:tplc="04090001" w:tentative="1">
+      <w:start w:val="1"/>
+      <w:numFmt w:val="bullet"/>
+      <w:lvlText w:val=""/>
+      <w:lvlJc w:val="left"/>
+      <w:pPr>
+        <w:ind w:left="5040" w:hanging="360"/>
+      </w:pPr>
+      <w:rPr>
+        <w:rFonts w:ascii="Symbol" w:hAnsi="Symbol" w:hint="default"/>
+      </w:rPr>
+    </w:lvl>
+    <w:lvl w:ilvl="7" w:tplc="04090003" w:tentative="1">
+      <w:start w:val="1"/>
+      <w:numFmt w:val="bullet"/>
+      <w:lvlText w:val="o"/>
+      <w:lvlJc w:val="left"/>
+      <w:pPr>
+        <w:ind w:left="5760" w:hanging="360"/>
+      </w:pPr>
+      <w:rPr>
+        <w:rFonts w:ascii="Courier New" w:hAnsi="Courier New" w:cs="Courier New" w:hint="default"/>
+      </w:rPr>
+    </w:lvl>
+    <w:lvl w:ilvl="8" w:tplc="04090005" w:tentative="1">
+      <w:start w:val="1"/>
+      <w:numFmt w:val="bullet"/>
+      <w:lvlText w:val=""/>
+      <w:lvlJc w:val="left"/>
+      <w:pPr>
+        <w:ind w:left="6480" w:hanging="360"/>
+      </w:pPr>
+      <w:rPr>
+        <w:rFonts w:ascii="Wingdings" w:hAnsi="Wingdings" w:hint="default"/>
+      </w:rPr>
+    </w:lvl>
+  </w:abstractNum>
+  <w:abstractNum w:abstractNumId="1">
     <w:nsid w:val="57CF792F"/>
     <w:multiLevelType w:val="hybridMultilevel"/>
     <w:tmpl w:val="26A6F21C"/>
@@ -254,6 +448,9 @@
     </w:lvl>
   </w:abstractNum>
   <w:num w:numId="1">
+    <w:abstractNumId w:val="1"/>
+  </w:num>
+  <w:num w:numId="2">
     <w:abstractNumId w:val="0"/>
   </w:num>
 </w:numbering>
@@ -418,6 +615,7 @@
   <w:style w:type="paragraph" w:default="1" w:styleId="Normal">
     <w:name w:val="Normal"/>
     <w:qFormat/>
+    <w:rsid w:val="00DC5942"/>
   </w:style>
   <w:style w:type="character" w:default="1" w:styleId="DefaultParagraphFont">
     <w:name w:val="Default Paragraph Font"/>

</xml_diff>